<commit_message>
Updated memo and ppt
</commit_message>
<xml_diff>
--- a/Memo-2-19.docx
+++ b/Memo-2-19.docx
@@ -4,6 +4,67 @@
   <w:body>
     <w:p/>
     <w:p/>
+    <w:p>
+      <w:r>
+        <w:t xml:space="preserve">To: Professor Titman, </w:t>
+      </w:r>
+      <w:proofErr w:type="spellStart"/>
+      <w:r>
+        <w:t>Sury</w:t>
+      </w:r>
+      <w:proofErr w:type="spellEnd"/>
+      <w:r>
+        <w:t xml:space="preserve">, </w:t>
+      </w:r>
+      <w:proofErr w:type="spellStart"/>
+      <w:r>
+        <w:t>Muthuraman</w:t>
+      </w:r>
+      <w:proofErr w:type="spellEnd"/>
+    </w:p>
+    <w:p>
+      <w:r>
+        <w:t>From: Amrit Sandhu</w:t>
+      </w:r>
+      <w:r>
+        <w:t>, Rukh Aga</w:t>
+      </w:r>
+    </w:p>
+    <w:p>
+      <w:r>
+        <w:t xml:space="preserve">Re: </w:t>
+      </w:r>
+      <w:r>
+        <w:t xml:space="preserve">Updates on our stock trading idea; NYSE </w:t>
+      </w:r>
+      <w:proofErr w:type="spellStart"/>
+      <w:r>
+        <w:t>Delistings</w:t>
+      </w:r>
+      <w:proofErr w:type="spellEnd"/>
+    </w:p>
+    <w:p>
+      <w:r>
+        <w:t> </w:t>
+      </w:r>
+    </w:p>
+    <w:p>
+      <w:r>
+        <w:t>DATE:</w:t>
+      </w:r>
+      <w:r>
+        <w:t xml:space="preserve"> 20</w:t>
+      </w:r>
+      <w:r>
+        <w:rPr>
+          <w:vertAlign w:val="superscript"/>
+        </w:rPr>
+        <w:t>th</w:t>
+      </w:r>
+      <w:r>
+        <w:t xml:space="preserve"> Feb 2023</w:t>
+      </w:r>
+    </w:p>
     <w:p/>
     <w:p>
       <w:pPr>
@@ -39,7 +100,19 @@
     </w:p>
     <w:p>
       <w:r>
-        <w:t>To verify that the returns that our algorithm was generating were correct, we decided to feed it dummy data that we generated ourselves. We would know the correct returns beforehand (since we made the data ourselves).</w:t>
+        <w:t xml:space="preserve">To verify </w:t>
+      </w:r>
+      <w:r>
+        <w:t xml:space="preserve">that our algorithm was generating returns </w:t>
+      </w:r>
+      <w:r>
+        <w:t xml:space="preserve">that </w:t>
+      </w:r>
+      <w:r>
+        <w:t>were correct, we decided to feed it the dummy data</w:t>
+      </w:r>
+      <w:r>
+        <w:t xml:space="preserve"> we generated ourselves. We would know the correct returns beforehand (since we made the data ourselves).</w:t>
       </w:r>
     </w:p>
     <w:p/>
@@ -193,6 +266,7 @@
         <w:pStyle w:val="Heading2"/>
       </w:pPr>
       <w:r>
+        <w:lastRenderedPageBreak/>
         <w:t>Stock returns</w:t>
       </w:r>
     </w:p>
@@ -371,45 +445,724 @@
     </w:p>
     <w:p>
       <w:pPr>
-        <w:rPr>
-          <w:rFonts w:eastAsiaTheme="minorEastAsia"/>
-        </w:rPr>
+        <w:pStyle w:val="Heading1"/>
       </w:pPr>
-    </w:p>
+      <w:r>
+        <w:t>Observation</w:t>
+      </w:r>
+    </w:p>
+    <w:p>
+      <w:r>
+        <w:t>The returns that the algorithm outputs are very close to the expected returns for each stock. They are not exactly similar because when we generate our returns we add some random noise to them.</w:t>
+      </w:r>
+    </w:p>
+    <w:p>
+      <w:r>
+        <w:t>But w</w:t>
+      </w:r>
+      <w:r>
+        <w:t>hen the random noise is removed the algorithm outputs match the expected returns exactly</w:t>
+      </w:r>
+    </w:p>
+    <w:tbl>
+      <w:tblPr>
+        <w:tblW w:w="9836" w:type="dxa"/>
+        <w:tblCellMar>
+          <w:left w:w="0" w:type="dxa"/>
+          <w:right w:w="0" w:type="dxa"/>
+        </w:tblCellMar>
+        <w:tblLook w:val="0420" w:firstRow="1" w:lastRow="0" w:firstColumn="0" w:lastColumn="0" w:noHBand="0" w:noVBand="1"/>
+      </w:tblPr>
+      <w:tblGrid>
+        <w:gridCol w:w="3278"/>
+        <w:gridCol w:w="3279"/>
+        <w:gridCol w:w="3279"/>
+      </w:tblGrid>
+      <w:tr>
+        <w:trPr>
+          <w:trHeight w:val="507"/>
+        </w:trPr>
+        <w:tc>
+          <w:tcPr>
+            <w:tcW w:w="3278" w:type="dxa"/>
+            <w:tcBorders>
+              <w:top w:val="single" w:sz="8" w:space="0" w:color="FFFFFF"/>
+              <w:left w:val="single" w:sz="8" w:space="0" w:color="FFFFFF"/>
+              <w:bottom w:val="single" w:sz="24" w:space="0" w:color="FFFFFF"/>
+              <w:right w:val="single" w:sz="8" w:space="0" w:color="FFFFFF"/>
+            </w:tcBorders>
+            <w:shd w:val="clear" w:color="auto" w:fill="4472C4"/>
+            <w:tcMar>
+              <w:top w:w="72" w:type="dxa"/>
+              <w:left w:w="144" w:type="dxa"/>
+              <w:bottom w:w="72" w:type="dxa"/>
+              <w:right w:w="144" w:type="dxa"/>
+            </w:tcMar>
+            <w:hideMark/>
+          </w:tcPr>
+          <w:p>
+            <w:r>
+              <w:rPr>
+                <w:b/>
+                <w:bCs/>
+              </w:rPr>
+              <w:t>Ownership Bins</w:t>
+            </w:r>
+          </w:p>
+        </w:tc>
+        <w:tc>
+          <w:tcPr>
+            <w:tcW w:w="3279" w:type="dxa"/>
+            <w:tcBorders>
+              <w:top w:val="single" w:sz="8" w:space="0" w:color="FFFFFF"/>
+              <w:left w:val="single" w:sz="8" w:space="0" w:color="FFFFFF"/>
+              <w:bottom w:val="single" w:sz="24" w:space="0" w:color="FFFFFF"/>
+              <w:right w:val="single" w:sz="8" w:space="0" w:color="FFFFFF"/>
+            </w:tcBorders>
+            <w:shd w:val="clear" w:color="auto" w:fill="4472C4"/>
+            <w:tcMar>
+              <w:top w:w="72" w:type="dxa"/>
+              <w:left w:w="144" w:type="dxa"/>
+              <w:bottom w:w="72" w:type="dxa"/>
+              <w:right w:w="144" w:type="dxa"/>
+            </w:tcMar>
+            <w:hideMark/>
+          </w:tcPr>
+          <w:p>
+            <w:r>
+              <w:rPr>
+                <w:b/>
+                <w:bCs/>
+              </w:rPr>
+              <w:t>E(r) 30-day</w:t>
+            </w:r>
+          </w:p>
+        </w:tc>
+        <w:tc>
+          <w:tcPr>
+            <w:tcW w:w="3279" w:type="dxa"/>
+            <w:tcBorders>
+              <w:top w:val="single" w:sz="8" w:space="0" w:color="FFFFFF"/>
+              <w:left w:val="single" w:sz="8" w:space="0" w:color="FFFFFF"/>
+              <w:bottom w:val="single" w:sz="24" w:space="0" w:color="FFFFFF"/>
+              <w:right w:val="single" w:sz="8" w:space="0" w:color="FFFFFF"/>
+            </w:tcBorders>
+            <w:shd w:val="clear" w:color="auto" w:fill="4472C4"/>
+            <w:tcMar>
+              <w:top w:w="72" w:type="dxa"/>
+              <w:left w:w="144" w:type="dxa"/>
+              <w:bottom w:w="72" w:type="dxa"/>
+              <w:right w:w="144" w:type="dxa"/>
+            </w:tcMar>
+            <w:hideMark/>
+          </w:tcPr>
+          <w:p>
+            <w:r>
+              <w:rPr>
+                <w:b/>
+                <w:bCs/>
+              </w:rPr>
+              <w:t>Algorithm output</w:t>
+            </w:r>
+          </w:p>
+        </w:tc>
+      </w:tr>
+      <w:tr>
+        <w:trPr>
+          <w:trHeight w:val="507"/>
+        </w:trPr>
+        <w:tc>
+          <w:tcPr>
+            <w:tcW w:w="3278" w:type="dxa"/>
+            <w:tcBorders>
+              <w:top w:val="single" w:sz="24" w:space="0" w:color="FFFFFF"/>
+              <w:left w:val="single" w:sz="8" w:space="0" w:color="FFFFFF"/>
+              <w:bottom w:val="single" w:sz="8" w:space="0" w:color="FFFFFF"/>
+              <w:right w:val="single" w:sz="8" w:space="0" w:color="FFFFFF"/>
+            </w:tcBorders>
+            <w:shd w:val="clear" w:color="auto" w:fill="CFD5EA"/>
+            <w:tcMar>
+              <w:top w:w="72" w:type="dxa"/>
+              <w:left w:w="144" w:type="dxa"/>
+              <w:bottom w:w="72" w:type="dxa"/>
+              <w:right w:w="144" w:type="dxa"/>
+            </w:tcMar>
+            <w:hideMark/>
+          </w:tcPr>
+          <w:p>
+            <w:r>
+              <w:t>0-20%</w:t>
+            </w:r>
+          </w:p>
+        </w:tc>
+        <w:tc>
+          <w:tcPr>
+            <w:tcW w:w="3279" w:type="dxa"/>
+            <w:tcBorders>
+              <w:top w:val="single" w:sz="24" w:space="0" w:color="FFFFFF"/>
+              <w:left w:val="single" w:sz="8" w:space="0" w:color="FFFFFF"/>
+              <w:bottom w:val="single" w:sz="8" w:space="0" w:color="FFFFFF"/>
+              <w:right w:val="single" w:sz="8" w:space="0" w:color="FFFFFF"/>
+            </w:tcBorders>
+            <w:shd w:val="clear" w:color="auto" w:fill="CFD5EA"/>
+            <w:tcMar>
+              <w:top w:w="72" w:type="dxa"/>
+              <w:left w:w="144" w:type="dxa"/>
+              <w:bottom w:w="72" w:type="dxa"/>
+              <w:right w:w="144" w:type="dxa"/>
+            </w:tcMar>
+            <w:hideMark/>
+          </w:tcPr>
+          <w:p>
+            <w:r>
+              <w:t>0.742</w:t>
+            </w:r>
+          </w:p>
+        </w:tc>
+        <w:tc>
+          <w:tcPr>
+            <w:tcW w:w="3279" w:type="dxa"/>
+            <w:tcBorders>
+              <w:top w:val="single" w:sz="24" w:space="0" w:color="FFFFFF"/>
+              <w:left w:val="single" w:sz="8" w:space="0" w:color="FFFFFF"/>
+              <w:bottom w:val="single" w:sz="8" w:space="0" w:color="FFFFFF"/>
+              <w:right w:val="single" w:sz="8" w:space="0" w:color="FFFFFF"/>
+            </w:tcBorders>
+            <w:shd w:val="clear" w:color="auto" w:fill="CFD5EA"/>
+            <w:tcMar>
+              <w:top w:w="72" w:type="dxa"/>
+              <w:left w:w="144" w:type="dxa"/>
+              <w:bottom w:w="72" w:type="dxa"/>
+              <w:right w:w="144" w:type="dxa"/>
+            </w:tcMar>
+            <w:hideMark/>
+          </w:tcPr>
+          <w:p>
+            <w:r>
+              <w:t>0.742</w:t>
+            </w:r>
+          </w:p>
+        </w:tc>
+      </w:tr>
+      <w:tr>
+        <w:trPr>
+          <w:trHeight w:val="507"/>
+        </w:trPr>
+        <w:tc>
+          <w:tcPr>
+            <w:tcW w:w="3278" w:type="dxa"/>
+            <w:tcBorders>
+              <w:top w:val="single" w:sz="8" w:space="0" w:color="FFFFFF"/>
+              <w:left w:val="single" w:sz="8" w:space="0" w:color="FFFFFF"/>
+              <w:bottom w:val="single" w:sz="8" w:space="0" w:color="FFFFFF"/>
+              <w:right w:val="single" w:sz="8" w:space="0" w:color="FFFFFF"/>
+            </w:tcBorders>
+            <w:shd w:val="clear" w:color="auto" w:fill="E9EBF5"/>
+            <w:tcMar>
+              <w:top w:w="72" w:type="dxa"/>
+              <w:left w:w="144" w:type="dxa"/>
+              <w:bottom w:w="72" w:type="dxa"/>
+              <w:right w:w="144" w:type="dxa"/>
+            </w:tcMar>
+            <w:hideMark/>
+          </w:tcPr>
+          <w:p>
+            <w:r>
+              <w:t>20-40%</w:t>
+            </w:r>
+          </w:p>
+        </w:tc>
+        <w:tc>
+          <w:tcPr>
+            <w:tcW w:w="3279" w:type="dxa"/>
+            <w:tcBorders>
+              <w:top w:val="single" w:sz="8" w:space="0" w:color="FFFFFF"/>
+              <w:left w:val="single" w:sz="8" w:space="0" w:color="FFFFFF"/>
+              <w:bottom w:val="single" w:sz="8" w:space="0" w:color="FFFFFF"/>
+              <w:right w:val="single" w:sz="8" w:space="0" w:color="FFFFFF"/>
+            </w:tcBorders>
+            <w:shd w:val="clear" w:color="auto" w:fill="E9EBF5"/>
+            <w:tcMar>
+              <w:top w:w="72" w:type="dxa"/>
+              <w:left w:w="144" w:type="dxa"/>
+              <w:bottom w:w="72" w:type="dxa"/>
+              <w:right w:w="144" w:type="dxa"/>
+            </w:tcMar>
+            <w:hideMark/>
+          </w:tcPr>
+          <w:p>
+            <w:r>
+              <w:t>0.874</w:t>
+            </w:r>
+          </w:p>
+        </w:tc>
+        <w:tc>
+          <w:tcPr>
+            <w:tcW w:w="3279" w:type="dxa"/>
+            <w:tcBorders>
+              <w:top w:val="single" w:sz="8" w:space="0" w:color="FFFFFF"/>
+              <w:left w:val="single" w:sz="8" w:space="0" w:color="FFFFFF"/>
+              <w:bottom w:val="single" w:sz="8" w:space="0" w:color="FFFFFF"/>
+              <w:right w:val="single" w:sz="8" w:space="0" w:color="FFFFFF"/>
+            </w:tcBorders>
+            <w:shd w:val="clear" w:color="auto" w:fill="E9EBF5"/>
+            <w:tcMar>
+              <w:top w:w="72" w:type="dxa"/>
+              <w:left w:w="144" w:type="dxa"/>
+              <w:bottom w:w="72" w:type="dxa"/>
+              <w:right w:w="144" w:type="dxa"/>
+            </w:tcMar>
+            <w:hideMark/>
+          </w:tcPr>
+          <w:p>
+            <w:r>
+              <w:t>0.874</w:t>
+            </w:r>
+          </w:p>
+        </w:tc>
+      </w:tr>
+      <w:tr>
+        <w:trPr>
+          <w:trHeight w:val="507"/>
+        </w:trPr>
+        <w:tc>
+          <w:tcPr>
+            <w:tcW w:w="3278" w:type="dxa"/>
+            <w:tcBorders>
+              <w:top w:val="single" w:sz="8" w:space="0" w:color="FFFFFF"/>
+              <w:left w:val="single" w:sz="8" w:space="0" w:color="FFFFFF"/>
+              <w:bottom w:val="single" w:sz="8" w:space="0" w:color="FFFFFF"/>
+              <w:right w:val="single" w:sz="8" w:space="0" w:color="FFFFFF"/>
+            </w:tcBorders>
+            <w:shd w:val="clear" w:color="auto" w:fill="CFD5EA"/>
+            <w:tcMar>
+              <w:top w:w="72" w:type="dxa"/>
+              <w:left w:w="144" w:type="dxa"/>
+              <w:bottom w:w="72" w:type="dxa"/>
+              <w:right w:w="144" w:type="dxa"/>
+            </w:tcMar>
+            <w:hideMark/>
+          </w:tcPr>
+          <w:p>
+            <w:r>
+              <w:t>40-60%</w:t>
+            </w:r>
+          </w:p>
+        </w:tc>
+        <w:tc>
+          <w:tcPr>
+            <w:tcW w:w="3279" w:type="dxa"/>
+            <w:tcBorders>
+              <w:top w:val="single" w:sz="8" w:space="0" w:color="FFFFFF"/>
+              <w:left w:val="single" w:sz="8" w:space="0" w:color="FFFFFF"/>
+              <w:bottom w:val="single" w:sz="8" w:space="0" w:color="FFFFFF"/>
+              <w:right w:val="single" w:sz="8" w:space="0" w:color="FFFFFF"/>
+            </w:tcBorders>
+            <w:shd w:val="clear" w:color="auto" w:fill="CFD5EA"/>
+            <w:tcMar>
+              <w:top w:w="72" w:type="dxa"/>
+              <w:left w:w="144" w:type="dxa"/>
+              <w:bottom w:w="72" w:type="dxa"/>
+              <w:right w:w="144" w:type="dxa"/>
+            </w:tcMar>
+            <w:hideMark/>
+          </w:tcPr>
+          <w:p>
+            <w:r>
+              <w:t>1.074</w:t>
+            </w:r>
+          </w:p>
+        </w:tc>
+        <w:tc>
+          <w:tcPr>
+            <w:tcW w:w="3279" w:type="dxa"/>
+            <w:tcBorders>
+              <w:top w:val="single" w:sz="8" w:space="0" w:color="FFFFFF"/>
+              <w:left w:val="single" w:sz="8" w:space="0" w:color="FFFFFF"/>
+              <w:bottom w:val="single" w:sz="8" w:space="0" w:color="FFFFFF"/>
+              <w:right w:val="single" w:sz="8" w:space="0" w:color="FFFFFF"/>
+            </w:tcBorders>
+            <w:shd w:val="clear" w:color="auto" w:fill="CFD5EA"/>
+            <w:tcMar>
+              <w:top w:w="72" w:type="dxa"/>
+              <w:left w:w="144" w:type="dxa"/>
+              <w:bottom w:w="72" w:type="dxa"/>
+              <w:right w:w="144" w:type="dxa"/>
+            </w:tcMar>
+            <w:hideMark/>
+          </w:tcPr>
+          <w:p>
+            <w:r>
+              <w:t>1.074</w:t>
+            </w:r>
+          </w:p>
+        </w:tc>
+      </w:tr>
+      <w:tr>
+        <w:trPr>
+          <w:trHeight w:val="507"/>
+        </w:trPr>
+        <w:tc>
+          <w:tcPr>
+            <w:tcW w:w="3278" w:type="dxa"/>
+            <w:tcBorders>
+              <w:top w:val="single" w:sz="8" w:space="0" w:color="FFFFFF"/>
+              <w:left w:val="single" w:sz="8" w:space="0" w:color="FFFFFF"/>
+              <w:bottom w:val="single" w:sz="8" w:space="0" w:color="FFFFFF"/>
+              <w:right w:val="single" w:sz="8" w:space="0" w:color="FFFFFF"/>
+            </w:tcBorders>
+            <w:shd w:val="clear" w:color="auto" w:fill="E9EBF5"/>
+            <w:tcMar>
+              <w:top w:w="72" w:type="dxa"/>
+              <w:left w:w="144" w:type="dxa"/>
+              <w:bottom w:w="72" w:type="dxa"/>
+              <w:right w:w="144" w:type="dxa"/>
+            </w:tcMar>
+            <w:hideMark/>
+          </w:tcPr>
+          <w:p>
+            <w:r>
+              <w:t>60-80%</w:t>
+            </w:r>
+          </w:p>
+        </w:tc>
+        <w:tc>
+          <w:tcPr>
+            <w:tcW w:w="3279" w:type="dxa"/>
+            <w:tcBorders>
+              <w:top w:val="single" w:sz="8" w:space="0" w:color="FFFFFF"/>
+              <w:left w:val="single" w:sz="8" w:space="0" w:color="FFFFFF"/>
+              <w:bottom w:val="single" w:sz="8" w:space="0" w:color="FFFFFF"/>
+              <w:right w:val="single" w:sz="8" w:space="0" w:color="FFFFFF"/>
+            </w:tcBorders>
+            <w:shd w:val="clear" w:color="auto" w:fill="E9EBF5"/>
+            <w:tcMar>
+              <w:top w:w="72" w:type="dxa"/>
+              <w:left w:w="144" w:type="dxa"/>
+              <w:bottom w:w="72" w:type="dxa"/>
+              <w:right w:w="144" w:type="dxa"/>
+            </w:tcMar>
+            <w:hideMark/>
+          </w:tcPr>
+          <w:p>
+            <w:r>
+              <w:t>0.676</w:t>
+            </w:r>
+          </w:p>
+        </w:tc>
+        <w:tc>
+          <w:tcPr>
+            <w:tcW w:w="3279" w:type="dxa"/>
+            <w:tcBorders>
+              <w:top w:val="single" w:sz="8" w:space="0" w:color="FFFFFF"/>
+              <w:left w:val="single" w:sz="8" w:space="0" w:color="FFFFFF"/>
+              <w:bottom w:val="single" w:sz="8" w:space="0" w:color="FFFFFF"/>
+              <w:right w:val="single" w:sz="8" w:space="0" w:color="FFFFFF"/>
+            </w:tcBorders>
+            <w:shd w:val="clear" w:color="auto" w:fill="E9EBF5"/>
+            <w:tcMar>
+              <w:top w:w="72" w:type="dxa"/>
+              <w:left w:w="144" w:type="dxa"/>
+              <w:bottom w:w="72" w:type="dxa"/>
+              <w:right w:w="144" w:type="dxa"/>
+            </w:tcMar>
+            <w:hideMark/>
+          </w:tcPr>
+          <w:p>
+            <w:r>
+              <w:t>0.676</w:t>
+            </w:r>
+          </w:p>
+        </w:tc>
+      </w:tr>
+      <w:tr>
+        <w:trPr>
+          <w:trHeight w:val="507"/>
+        </w:trPr>
+        <w:tc>
+          <w:tcPr>
+            <w:tcW w:w="3278" w:type="dxa"/>
+            <w:tcBorders>
+              <w:top w:val="single" w:sz="8" w:space="0" w:color="FFFFFF"/>
+              <w:left w:val="single" w:sz="8" w:space="0" w:color="FFFFFF"/>
+              <w:bottom w:val="single" w:sz="8" w:space="0" w:color="FFFFFF"/>
+              <w:right w:val="single" w:sz="8" w:space="0" w:color="FFFFFF"/>
+            </w:tcBorders>
+            <w:shd w:val="clear" w:color="auto" w:fill="CFD5EA"/>
+            <w:tcMar>
+              <w:top w:w="72" w:type="dxa"/>
+              <w:left w:w="144" w:type="dxa"/>
+              <w:bottom w:w="72" w:type="dxa"/>
+              <w:right w:w="144" w:type="dxa"/>
+            </w:tcMar>
+            <w:hideMark/>
+          </w:tcPr>
+          <w:p>
+            <w:r>
+              <w:t>80% +</w:t>
+            </w:r>
+          </w:p>
+        </w:tc>
+        <w:tc>
+          <w:tcPr>
+            <w:tcW w:w="3279" w:type="dxa"/>
+            <w:tcBorders>
+              <w:top w:val="single" w:sz="8" w:space="0" w:color="FFFFFF"/>
+              <w:left w:val="single" w:sz="8" w:space="0" w:color="FFFFFF"/>
+              <w:bottom w:val="single" w:sz="8" w:space="0" w:color="FFFFFF"/>
+              <w:right w:val="single" w:sz="8" w:space="0" w:color="FFFFFF"/>
+            </w:tcBorders>
+            <w:shd w:val="clear" w:color="auto" w:fill="CFD5EA"/>
+            <w:tcMar>
+              <w:top w:w="72" w:type="dxa"/>
+              <w:left w:w="144" w:type="dxa"/>
+              <w:bottom w:w="72" w:type="dxa"/>
+              <w:right w:w="144" w:type="dxa"/>
+            </w:tcMar>
+            <w:hideMark/>
+          </w:tcPr>
+          <w:p>
+            <w:r>
+              <w:t>0.742</w:t>
+            </w:r>
+          </w:p>
+        </w:tc>
+        <w:tc>
+          <w:tcPr>
+            <w:tcW w:w="3279" w:type="dxa"/>
+            <w:tcBorders>
+              <w:top w:val="single" w:sz="8" w:space="0" w:color="FFFFFF"/>
+              <w:left w:val="single" w:sz="8" w:space="0" w:color="FFFFFF"/>
+              <w:bottom w:val="single" w:sz="8" w:space="0" w:color="FFFFFF"/>
+              <w:right w:val="single" w:sz="8" w:space="0" w:color="FFFFFF"/>
+            </w:tcBorders>
+            <w:shd w:val="clear" w:color="auto" w:fill="CFD5EA"/>
+            <w:tcMar>
+              <w:top w:w="72" w:type="dxa"/>
+              <w:left w:w="144" w:type="dxa"/>
+              <w:bottom w:w="72" w:type="dxa"/>
+              <w:right w:w="144" w:type="dxa"/>
+            </w:tcMar>
+            <w:hideMark/>
+          </w:tcPr>
+          <w:p>
+            <w:r>
+              <w:t>0.742</w:t>
+            </w:r>
+          </w:p>
+        </w:tc>
+      </w:tr>
+    </w:tbl>
     <w:p>
       <w:pPr>
-        <w:rPr>
-          <w:rFonts w:eastAsiaTheme="minorEastAsia"/>
-        </w:rPr>
+        <w:pStyle w:val="Subtitle"/>
       </w:pPr>
-    </w:p>
-    <w:p>
-      <w:pPr>
-        <w:rPr>
-          <w:rFonts w:eastAsiaTheme="minorEastAsia"/>
-        </w:rPr>
-      </w:pPr>
-    </w:p>
-    <w:p/>
+      <w:r>
+        <w:t>Results from our tests</w:t>
+      </w:r>
+    </w:p>
     <w:p/>
     <w:p>
       <w:pPr>
         <w:pStyle w:val="Heading1"/>
       </w:pPr>
       <w:r>
-        <w:t>Observation</w:t>
-      </w:r>
-    </w:p>
-    <w:p>
-      <w:r>
-        <w:t>The returns that the algorithm outputs are very close to the expected returns for each stock. They are not exactly similar because when we generate our returns we add some random noise to them.</w:t>
-      </w:r>
-    </w:p>
-    <w:p>
-      <w:r>
-        <w:t>But we did notice that for longer time periods our algorithm consistently reports returns over the expected return. We plan to dive deeper into why that would be this week.</w:t>
-      </w:r>
-    </w:p>
+        <w:t>Results from actual stock data</w:t>
+      </w:r>
+    </w:p>
+    <w:p>
+      <w:r>
+        <w:t>After confirming that our algorithm is calculating returns correctly, we reran it on actual stock data for the $5 threshold.</w:t>
+      </w:r>
+    </w:p>
+    <w:p>
+      <w:r>
+        <w:drawing>
+          <wp:inline distT="0" distB="0" distL="0" distR="0" wp14:anchorId="2B0D5D56" wp14:editId="6694ADF5">
+            <wp:extent cx="3280914" cy="2212061"/>
+            <wp:effectExtent l="0" t="0" r="0" b="0"/>
+            <wp:docPr id="2" name="Picture 12" descr="Table&#10;&#10;Description automatically generated">
+              <a:extLst xmlns:a="http://schemas.openxmlformats.org/drawingml/2006/main">
+                <a:ext uri="{FF2B5EF4-FFF2-40B4-BE49-F238E27FC236}">
+                  <a16:creationId xmlns:a16="http://schemas.microsoft.com/office/drawing/2014/main" id="{38707BEC-36FE-538F-FCEB-61B48A033D3D}"/>
+                </a:ext>
+              </a:extLst>
+            </wp:docPr>
+            <wp:cNvGraphicFramePr>
+              <a:graphicFrameLocks xmlns:a="http://schemas.openxmlformats.org/drawingml/2006/main" noChangeAspect="1"/>
+            </wp:cNvGraphicFramePr>
+            <a:graphic xmlns:a="http://schemas.openxmlformats.org/drawingml/2006/main">
+              <a:graphicData uri="http://schemas.openxmlformats.org/drawingml/2006/picture">
+                <pic:pic xmlns:pic="http://schemas.openxmlformats.org/drawingml/2006/picture">
+                  <pic:nvPicPr>
+                    <pic:cNvPr id="2" name="Picture 12" descr="Table&#10;&#10;Description automatically generated">
+                      <a:extLst>
+                        <a:ext uri="{FF2B5EF4-FFF2-40B4-BE49-F238E27FC236}">
+                          <a16:creationId xmlns:a16="http://schemas.microsoft.com/office/drawing/2014/main" id="{38707BEC-36FE-538F-FCEB-61B48A033D3D}"/>
+                        </a:ext>
+                      </a:extLst>
+                    </pic:cNvPr>
+                    <pic:cNvPicPr>
+                      <a:picLocks noChangeAspect="1"/>
+                    </pic:cNvPicPr>
+                  </pic:nvPicPr>
+                  <pic:blipFill>
+                    <a:blip r:embed="rId4"/>
+                    <a:stretch>
+                      <a:fillRect/>
+                    </a:stretch>
+                  </pic:blipFill>
+                  <pic:spPr>
+                    <a:xfrm>
+                      <a:off x="0" y="0"/>
+                      <a:ext cx="3285768" cy="2215334"/>
+                    </a:xfrm>
+                    <a:prstGeom prst="rect">
+                      <a:avLst/>
+                    </a:prstGeom>
+                  </pic:spPr>
+                </pic:pic>
+              </a:graphicData>
+            </a:graphic>
+          </wp:inline>
+        </w:drawing>
+      </w:r>
+    </w:p>
+    <w:p>
+      <w:pPr>
+        <w:pStyle w:val="Subtitle"/>
+      </w:pPr>
+      <w:r>
+        <w:lastRenderedPageBreak/>
+        <w:t>30-day returns by ownership percentage (Returns are in %)</w:t>
+      </w:r>
+    </w:p>
+    <w:p>
+      <w:r>
+        <w:drawing>
+          <wp:inline distT="0" distB="0" distL="0" distR="0" wp14:anchorId="4EDAC705" wp14:editId="689FA483">
+            <wp:extent cx="3163044" cy="2074127"/>
+            <wp:effectExtent l="0" t="0" r="0" b="2540"/>
+            <wp:docPr id="13" name="Picture 12" descr="Table&#10;&#10;Description automatically generated">
+              <a:extLst xmlns:a="http://schemas.openxmlformats.org/drawingml/2006/main">
+                <a:ext uri="{FF2B5EF4-FFF2-40B4-BE49-F238E27FC236}">
+                  <a16:creationId xmlns:a16="http://schemas.microsoft.com/office/drawing/2014/main" id="{BB259601-D533-72CB-E0FC-9D7DE1B0436E}"/>
+                </a:ext>
+              </a:extLst>
+            </wp:docPr>
+            <wp:cNvGraphicFramePr>
+              <a:graphicFrameLocks xmlns:a="http://schemas.openxmlformats.org/drawingml/2006/main" noChangeAspect="1"/>
+            </wp:cNvGraphicFramePr>
+            <a:graphic xmlns:a="http://schemas.openxmlformats.org/drawingml/2006/main">
+              <a:graphicData uri="http://schemas.openxmlformats.org/drawingml/2006/picture">
+                <pic:pic xmlns:pic="http://schemas.openxmlformats.org/drawingml/2006/picture">
+                  <pic:nvPicPr>
+                    <pic:cNvPr id="13" name="Picture 12" descr="Table&#10;&#10;Description automatically generated">
+                      <a:extLst>
+                        <a:ext uri="{FF2B5EF4-FFF2-40B4-BE49-F238E27FC236}">
+                          <a16:creationId xmlns:a16="http://schemas.microsoft.com/office/drawing/2014/main" id="{BB259601-D533-72CB-E0FC-9D7DE1B0436E}"/>
+                        </a:ext>
+                      </a:extLst>
+                    </pic:cNvPr>
+                    <pic:cNvPicPr>
+                      <a:picLocks noChangeAspect="1"/>
+                    </pic:cNvPicPr>
+                  </pic:nvPicPr>
+                  <pic:blipFill>
+                    <a:blip r:embed="rId5"/>
+                    <a:stretch>
+                      <a:fillRect/>
+                    </a:stretch>
+                  </pic:blipFill>
+                  <pic:spPr>
+                    <a:xfrm>
+                      <a:off x="0" y="0"/>
+                      <a:ext cx="3199474" cy="2098015"/>
+                    </a:xfrm>
+                    <a:prstGeom prst="rect">
+                      <a:avLst/>
+                    </a:prstGeom>
+                  </pic:spPr>
+                </pic:pic>
+              </a:graphicData>
+            </a:graphic>
+          </wp:inline>
+        </w:drawing>
+      </w:r>
+    </w:p>
+    <w:p>
+      <w:pPr>
+        <w:pStyle w:val="Subtitle"/>
+      </w:pPr>
+      <w:r>
+        <w:t>90-day returns by ownership percentage (Returns are in %)</w:t>
+      </w:r>
+    </w:p>
+    <w:p/>
+    <w:p>
+      <w:r>
+        <w:drawing>
+          <wp:inline distT="0" distB="0" distL="0" distR="0" wp14:anchorId="691F2A2B" wp14:editId="01F2F065">
+            <wp:extent cx="3196683" cy="2076551"/>
+            <wp:effectExtent l="0" t="0" r="3810" b="0"/>
+            <wp:docPr id="10" name="Picture 9" descr="Table&#10;&#10;Description automatically generated">
+              <a:extLst xmlns:a="http://schemas.openxmlformats.org/drawingml/2006/main">
+                <a:ext uri="{FF2B5EF4-FFF2-40B4-BE49-F238E27FC236}">
+                  <a16:creationId xmlns:a16="http://schemas.microsoft.com/office/drawing/2014/main" id="{0C5BCBBF-774A-16EA-5387-7015785E63CA}"/>
+                </a:ext>
+              </a:extLst>
+            </wp:docPr>
+            <wp:cNvGraphicFramePr>
+              <a:graphicFrameLocks xmlns:a="http://schemas.openxmlformats.org/drawingml/2006/main" noChangeAspect="1"/>
+            </wp:cNvGraphicFramePr>
+            <a:graphic xmlns:a="http://schemas.openxmlformats.org/drawingml/2006/main">
+              <a:graphicData uri="http://schemas.openxmlformats.org/drawingml/2006/picture">
+                <pic:pic xmlns:pic="http://schemas.openxmlformats.org/drawingml/2006/picture">
+                  <pic:nvPicPr>
+                    <pic:cNvPr id="10" name="Picture 9" descr="Table&#10;&#10;Description automatically generated">
+                      <a:extLst>
+                        <a:ext uri="{FF2B5EF4-FFF2-40B4-BE49-F238E27FC236}">
+                          <a16:creationId xmlns:a16="http://schemas.microsoft.com/office/drawing/2014/main" id="{0C5BCBBF-774A-16EA-5387-7015785E63CA}"/>
+                        </a:ext>
+                      </a:extLst>
+                    </pic:cNvPr>
+                    <pic:cNvPicPr>
+                      <a:picLocks noChangeAspect="1"/>
+                    </pic:cNvPicPr>
+                  </pic:nvPicPr>
+                  <pic:blipFill>
+                    <a:blip r:embed="rId6"/>
+                    <a:stretch>
+                      <a:fillRect/>
+                    </a:stretch>
+                  </pic:blipFill>
+                  <pic:spPr>
+                    <a:xfrm>
+                      <a:off x="0" y="0"/>
+                      <a:ext cx="3209082" cy="2084605"/>
+                    </a:xfrm>
+                    <a:prstGeom prst="rect">
+                      <a:avLst/>
+                    </a:prstGeom>
+                  </pic:spPr>
+                </pic:pic>
+              </a:graphicData>
+            </a:graphic>
+          </wp:inline>
+        </w:drawing>
+      </w:r>
+    </w:p>
+    <w:p>
+      <w:pPr>
+        <w:pStyle w:val="Subtitle"/>
+      </w:pPr>
+      <w:r>
+        <w:t>180-day returns by ownership percentage (Returns are in %)</w:t>
+      </w:r>
+    </w:p>
+    <w:p/>
+    <w:p/>
+    <w:p/>
     <w:sectPr>
       <w:pgSz w:w="12240" w:h="15840"/>
       <w:pgMar w:top="1440" w:right="1440" w:bottom="1440" w:left="1440" w:header="720" w:footer="720" w:gutter="0"/>
@@ -865,7 +1618,6 @@
   <w:style w:type="character" w:default="1" w:styleId="DefaultParagraphFont">
     <w:name w:val="Default Paragraph Font"/>
     <w:uiPriority w:val="1"/>
-    <w:semiHidden/>
     <w:unhideWhenUsed/>
   </w:style>
   <w:style w:type="table" w:default="1" w:styleId="TableNormal">
@@ -923,6 +1675,53 @@
     <w:rsid w:val="00CC6270"/>
     <w:rPr>
       <w:color w:val="808080"/>
+    </w:rPr>
+  </w:style>
+  <w:style w:type="paragraph" w:styleId="Subtitle">
+    <w:name w:val="Subtitle"/>
+    <w:basedOn w:val="Normal"/>
+    <w:next w:val="Normal"/>
+    <w:link w:val="SubtitleChar"/>
+    <w:uiPriority w:val="11"/>
+    <w:qFormat/>
+    <w:rsid w:val="004463A9"/>
+    <w:pPr>
+      <w:numPr>
+        <w:ilvl w:val="1"/>
+      </w:numPr>
+    </w:pPr>
+    <w:rPr>
+      <w:rFonts w:eastAsiaTheme="minorEastAsia"/>
+      <w:color w:val="5A5A5A" w:themeColor="text1" w:themeTint="A5"/>
+      <w:spacing w:val="15"/>
+    </w:rPr>
+  </w:style>
+  <w:style w:type="character" w:customStyle="1" w:styleId="SubtitleChar">
+    <w:name w:val="Subtitle Char"/>
+    <w:basedOn w:val="DefaultParagraphFont"/>
+    <w:link w:val="Subtitle"/>
+    <w:uiPriority w:val="11"/>
+    <w:rsid w:val="004463A9"/>
+    <w:rPr>
+      <w:rFonts w:eastAsiaTheme="minorEastAsia"/>
+      <w:color w:val="5A5A5A" w:themeColor="text1" w:themeTint="A5"/>
+      <w:spacing w:val="15"/>
+    </w:rPr>
+  </w:style>
+  <w:style w:type="paragraph" w:styleId="NormalWeb">
+    <w:name w:val="Normal (Web)"/>
+    <w:basedOn w:val="Normal"/>
+    <w:uiPriority w:val="99"/>
+    <w:semiHidden/>
+    <w:unhideWhenUsed/>
+    <w:rsid w:val="004463A9"/>
+    <w:pPr>
+      <w:spacing w:before="100" w:beforeAutospacing="1" w:after="100" w:afterAutospacing="1" w:line="240" w:lineRule="auto"/>
+    </w:pPr>
+    <w:rPr>
+      <w:rFonts w:ascii="Times New Roman" w:eastAsia="Times New Roman" w:hAnsi="Times New Roman" w:cs="Times New Roman"/>
+      <w:sz w:val="24"/>
+      <w:szCs w:val="24"/>
     </w:rPr>
   </w:style>
 </w:styles>

</xml_diff>